<commit_message>
Update Pour la page réservation.docx
</commit_message>
<xml_diff>
--- a/Projet_PPE_Situation_1/Pour la page réservation.docx
+++ b/Projet_PPE_Situation_1/Pour la page réservation.docx
@@ -6,8 +6,21 @@
       <w:r>
         <w:t>-</w:t>
       </w:r>
-      <w:r>
-        <w:t>On a pas besoin de rerentrer nom prénom</w:t>
+      <w:proofErr w:type="gramStart"/>
+      <w:r>
+        <w:t>On a pas</w:t>
+      </w:r>
+      <w:proofErr w:type="gramEnd"/>
+      <w:r>
+        <w:t xml:space="preserve"> besoin de </w:t>
+      </w:r>
+      <w:proofErr w:type="spellStart"/>
+      <w:r>
+        <w:t>rerentrer</w:t>
+      </w:r>
+      <w:proofErr w:type="spellEnd"/>
+      <w:r>
+        <w:t xml:space="preserve"> nom prénom</w:t>
       </w:r>
       <w:r>
         <w:t xml:space="preserve"> étant donné qu’ils sont déjà compris dans la table utilisateur</w:t>
@@ -60,7 +73,15 @@
         <w:ind w:left="708" w:firstLine="708"/>
       </w:pPr>
       <w:r>
-        <w:t>-Adresse, cp et ville</w:t>
+        <w:t xml:space="preserve">-Adresse, </w:t>
+      </w:r>
+      <w:proofErr w:type="spellStart"/>
+      <w:r>
+        <w:t>cp</w:t>
+      </w:r>
+      <w:proofErr w:type="spellEnd"/>
+      <w:r>
+        <w:t xml:space="preserve"> et ville</w:t>
       </w:r>
     </w:p>
     <w:p>
@@ -104,11 +125,6 @@
             </a:graphic>
           </wp:inline>
         </w:drawing>
-      </w:r>
-    </w:p>
-    <w:p>
-      <w:r>
-        <w:t>Après clic sur enregistrer la réservation-&gt; écran récap avec montant total, paiement pas à gèrer</w:t>
       </w:r>
     </w:p>
     <w:sectPr>

</xml_diff>